<commit_message>
Updated notes on I/O streams
That's all I did. They're just updated notes for when I eventually turn these notes into a webpage.
</commit_message>
<xml_diff>
--- a/Chapter 2/Chapter 2 Notes.docx
+++ b/Chapter 2/Chapter 2 Notes.docx
@@ -1242,7 +1242,7 @@
         </w:numPr>
       </w:pPr>
       <w:r>
-        <w:t>If a file is available at all, then it’s likely the bytes of a file area also available</w:t>
+        <w:t>If a file is available at all, then it’s likely the bytes of a file are also available</w:t>
       </w:r>
     </w:p>
     <w:p>
@@ -1322,7 +1322,13 @@
         <w:t xml:space="preserve"> method can be called to determine how many bytes can be read without blocking</w:t>
       </w:r>
       <w:r>
-        <w:t>, if it is undesirable to wait until are bytes are immediately available</w:t>
+        <w:t xml:space="preserve">, if it is undesirable to wait until </w:t>
+      </w:r>
+      <w:r>
+        <w:t>the</w:t>
+      </w:r>
+      <w:r>
+        <w:t xml:space="preserve"> bytes are immediately available</w:t>
       </w:r>
     </w:p>
     <w:p>
@@ -1680,7 +1686,7 @@
         <w:t xml:space="preserve"> are raw classes</w:t>
       </w:r>
       <w:r>
-        <w:t>; ready and write bytes singly or in groups</w:t>
+        <w:t>; read and write bytes singly or in groups</w:t>
       </w:r>
     </w:p>
     <w:p>
@@ -1927,6 +1933,11 @@
       </w:r>
       <w:proofErr w:type="spellStart"/>
       <w:r>
+        <w:rPr>
+          <w:rFonts w:ascii="Arial" w:hAnsi="Arial" w:cs="Arial"/>
+          <w:sz w:val="16"/>
+          <w:szCs w:val="16"/>
+        </w:rPr>
         <w:t>BufferedInputStream</w:t>
       </w:r>
       <w:proofErr w:type="spellEnd"/>
@@ -1935,6 +1946,11 @@
       </w:r>
       <w:proofErr w:type="spellStart"/>
       <w:r>
+        <w:rPr>
+          <w:rFonts w:ascii="Arial" w:hAnsi="Arial" w:cs="Arial"/>
+          <w:sz w:val="16"/>
+          <w:szCs w:val="16"/>
+        </w:rPr>
         <w:t>BufferedOutputStream</w:t>
       </w:r>
       <w:proofErr w:type="spellEnd"/>
@@ -1955,11 +1971,35 @@
       </w:r>
       <w:proofErr w:type="gramStart"/>
       <w:r>
+        <w:rPr>
+          <w:rFonts w:ascii="Arial" w:hAnsi="Arial" w:cs="Arial"/>
+          <w:sz w:val="16"/>
+          <w:szCs w:val="16"/>
+        </w:rPr>
         <w:t>read(</w:t>
       </w:r>
       <w:proofErr w:type="gramEnd"/>
       <w:r>
-        <w:t>) and write() methods, and sometimes even replacing the original interface</w:t>
+        <w:rPr>
+          <w:rFonts w:ascii="Arial" w:hAnsi="Arial" w:cs="Arial"/>
+          <w:sz w:val="16"/>
+          <w:szCs w:val="16"/>
+        </w:rPr>
+        <w:t>)</w:t>
+      </w:r>
+      <w:r>
+        <w:t xml:space="preserve"> and </w:t>
+      </w:r>
+      <w:r>
+        <w:rPr>
+          <w:rFonts w:ascii="Arial" w:hAnsi="Arial" w:cs="Arial"/>
+          <w:sz w:val="16"/>
+          <w:szCs w:val="16"/>
+        </w:rPr>
+        <w:t>write()</w:t>
+      </w:r>
+      <w:r>
+        <w:t xml:space="preserve"> methods, and sometimes even replacing the original interface</w:t>
       </w:r>
     </w:p>
     <w:p>
@@ -1979,7 +2019,934 @@
         <w:t xml:space="preserve">Filters are </w:t>
       </w:r>
       <w:r>
-        <w:t>connected to streams by their constructors (put code on page 37 below)</w:t>
+        <w:t xml:space="preserve">connected to streams </w:t>
+      </w:r>
+      <w:proofErr w:type="gramStart"/>
+      <w:r>
+        <w:t>through the use of</w:t>
+      </w:r>
+      <w:proofErr w:type="gramEnd"/>
+      <w:r>
+        <w:t xml:space="preserve"> their</w:t>
+      </w:r>
+      <w:r>
+        <w:t xml:space="preserve"> constructors</w:t>
+      </w:r>
+      <w:r>
+        <w:br/>
+      </w:r>
+      <w:r>
+        <w:rPr>
+          <w:noProof/>
+        </w:rPr>
+        <w:drawing>
+          <wp:inline distT="0" distB="0" distL="0" distR="0" wp14:anchorId="1B05DE58" wp14:editId="543D064B">
+            <wp:extent cx="5943600" cy="1532890"/>
+            <wp:effectExtent l="0" t="0" r="0" b="0"/>
+            <wp:docPr id="1" name="Picture 1"/>
+            <wp:cNvGraphicFramePr>
+              <a:graphicFrameLocks xmlns:a="http://schemas.openxmlformats.org/drawingml/2006/main" noChangeAspect="1"/>
+            </wp:cNvGraphicFramePr>
+            <a:graphic xmlns:a="http://schemas.openxmlformats.org/drawingml/2006/main">
+              <a:graphicData uri="http://schemas.openxmlformats.org/drawingml/2006/picture">
+                <pic:pic xmlns:pic="http://schemas.openxmlformats.org/drawingml/2006/picture">
+                  <pic:nvPicPr>
+                    <pic:cNvPr id="1" name=""/>
+                    <pic:cNvPicPr/>
+                  </pic:nvPicPr>
+                  <pic:blipFill>
+                    <a:blip r:embed="rId5"/>
+                    <a:stretch>
+                      <a:fillRect/>
+                    </a:stretch>
+                  </pic:blipFill>
+                  <pic:spPr>
+                    <a:xfrm>
+                      <a:off x="0" y="0"/>
+                      <a:ext cx="5943600" cy="1532890"/>
+                    </a:xfrm>
+                    <a:prstGeom prst="rect">
+                      <a:avLst/>
+                    </a:prstGeom>
+                  </pic:spPr>
+                </pic:pic>
+              </a:graphicData>
+            </a:graphic>
+          </wp:inline>
+        </w:drawing>
+      </w:r>
+    </w:p>
+    <w:p>
+      <w:pPr>
+        <w:pStyle w:val="ListParagraph"/>
+        <w:numPr>
+          <w:ilvl w:val="0"/>
+          <w:numId w:val="1"/>
+        </w:numPr>
+      </w:pPr>
+      <w:r>
+        <w:t xml:space="preserve">The </w:t>
+      </w:r>
+      <w:proofErr w:type="gramStart"/>
+      <w:r>
+        <w:rPr>
+          <w:rFonts w:ascii="Arial" w:hAnsi="Arial" w:cs="Arial"/>
+          <w:sz w:val="16"/>
+          <w:szCs w:val="16"/>
+        </w:rPr>
+        <w:t>read(</w:t>
+      </w:r>
+      <w:proofErr w:type="gramEnd"/>
+      <w:r>
+        <w:rPr>
+          <w:rFonts w:ascii="Arial" w:hAnsi="Arial" w:cs="Arial"/>
+          <w:sz w:val="16"/>
+          <w:szCs w:val="16"/>
+        </w:rPr>
+        <w:t>)</w:t>
+      </w:r>
+      <w:r>
+        <w:t xml:space="preserve"> method of both fin and bin can be used to read data from data.txt</w:t>
+      </w:r>
+    </w:p>
+    <w:p>
+      <w:pPr>
+        <w:pStyle w:val="ListParagraph"/>
+        <w:numPr>
+          <w:ilvl w:val="0"/>
+          <w:numId w:val="1"/>
+        </w:numPr>
+      </w:pPr>
+      <w:r>
+        <w:t>The problem with this is that intermixing calls to different streams connected to the same source may violate several implicit contracts of filter streams</w:t>
+      </w:r>
+    </w:p>
+    <w:p>
+      <w:pPr>
+        <w:pStyle w:val="ListParagraph"/>
+        <w:numPr>
+          <w:ilvl w:val="0"/>
+          <w:numId w:val="1"/>
+        </w:numPr>
+      </w:pPr>
+      <w:r>
+        <w:t>Another way of reading the code is as follows:</w:t>
+      </w:r>
+      <w:r>
+        <w:br/>
+      </w:r>
+      <w:r>
+        <w:rPr>
+          <w:noProof/>
+        </w:rPr>
+        <w:drawing>
+          <wp:inline distT="0" distB="0" distL="0" distR="0" wp14:anchorId="23194B87" wp14:editId="72B96AF0">
+            <wp:extent cx="5943600" cy="784860"/>
+            <wp:effectExtent l="0" t="0" r="0" b="0"/>
+            <wp:docPr id="2" name="Picture 2"/>
+            <wp:cNvGraphicFramePr>
+              <a:graphicFrameLocks xmlns:a="http://schemas.openxmlformats.org/drawingml/2006/main" noChangeAspect="1"/>
+            </wp:cNvGraphicFramePr>
+            <a:graphic xmlns:a="http://schemas.openxmlformats.org/drawingml/2006/main">
+              <a:graphicData uri="http://schemas.openxmlformats.org/drawingml/2006/picture">
+                <pic:pic xmlns:pic="http://schemas.openxmlformats.org/drawingml/2006/picture">
+                  <pic:nvPicPr>
+                    <pic:cNvPr id="1" name=""/>
+                    <pic:cNvPicPr/>
+                  </pic:nvPicPr>
+                  <pic:blipFill>
+                    <a:blip r:embed="rId6"/>
+                    <a:stretch>
+                      <a:fillRect/>
+                    </a:stretch>
+                  </pic:blipFill>
+                  <pic:spPr>
+                    <a:xfrm>
+                      <a:off x="0" y="0"/>
+                      <a:ext cx="5943600" cy="784860"/>
+                    </a:xfrm>
+                    <a:prstGeom prst="rect">
+                      <a:avLst/>
+                    </a:prstGeom>
+                  </pic:spPr>
+                </pic:pic>
+              </a:graphicData>
+            </a:graphic>
+          </wp:inline>
+        </w:drawing>
+      </w:r>
+    </w:p>
+    <w:p>
+      <w:pPr>
+        <w:pStyle w:val="ListParagraph"/>
+        <w:numPr>
+          <w:ilvl w:val="0"/>
+          <w:numId w:val="1"/>
+        </w:numPr>
+      </w:pPr>
+      <w:r>
+        <w:t>No longer any way to access underlying file input stream (which prevents accidental buffer corruption from the read)</w:t>
+      </w:r>
+    </w:p>
+    <w:p>
+      <w:pPr>
+        <w:pStyle w:val="ListParagraph"/>
+        <w:numPr>
+          <w:ilvl w:val="0"/>
+          <w:numId w:val="1"/>
+        </w:numPr>
+      </w:pPr>
+      <w:r>
+        <w:t xml:space="preserve">The example above does not distinguish between the methods of </w:t>
+      </w:r>
+      <w:proofErr w:type="spellStart"/>
+      <w:r>
+        <w:rPr>
+          <w:rFonts w:ascii="Arial" w:hAnsi="Arial" w:cs="Arial"/>
+          <w:sz w:val="16"/>
+          <w:szCs w:val="16"/>
+        </w:rPr>
+        <w:t>InputStream</w:t>
+      </w:r>
+      <w:proofErr w:type="spellEnd"/>
+      <w:r>
+        <w:t xml:space="preserve"> and </w:t>
+      </w:r>
+      <w:proofErr w:type="spellStart"/>
+      <w:r>
+        <w:rPr>
+          <w:rFonts w:ascii="Arial" w:hAnsi="Arial" w:cs="Arial"/>
+          <w:sz w:val="16"/>
+          <w:szCs w:val="16"/>
+        </w:rPr>
+        <w:t>BufferedInputStream</w:t>
+      </w:r>
+      <w:proofErr w:type="spellEnd"/>
+      <w:r>
+        <w:t xml:space="preserve">, since </w:t>
+      </w:r>
+      <w:proofErr w:type="spellStart"/>
+      <w:r>
+        <w:rPr>
+          <w:rFonts w:ascii="Arial" w:hAnsi="Arial" w:cs="Arial"/>
+          <w:sz w:val="16"/>
+          <w:szCs w:val="16"/>
+        </w:rPr>
+        <w:t>BufferedInputStream</w:t>
+      </w:r>
+      <w:proofErr w:type="spellEnd"/>
+      <w:r>
+        <w:t xml:space="preserve"> is used polymorphically as instance of </w:t>
+      </w:r>
+      <w:proofErr w:type="spellStart"/>
+      <w:r>
+        <w:rPr>
+          <w:rFonts w:ascii="Arial" w:hAnsi="Arial" w:cs="Arial"/>
+          <w:sz w:val="16"/>
+          <w:szCs w:val="16"/>
+        </w:rPr>
+        <w:t>InputStream</w:t>
+      </w:r>
+      <w:proofErr w:type="spellEnd"/>
+    </w:p>
+    <w:p>
+      <w:pPr>
+        <w:pStyle w:val="ListParagraph"/>
+        <w:numPr>
+          <w:ilvl w:val="0"/>
+          <w:numId w:val="1"/>
+        </w:numPr>
+      </w:pPr>
+      <w:r>
+        <w:t>To use additional methods of the filter stream not declared in the superclass, a stream can be constructed directly inside another as such:</w:t>
+      </w:r>
+      <w:r>
+        <w:br/>
+      </w:r>
+      <w:r>
+        <w:rPr>
+          <w:noProof/>
+        </w:rPr>
+        <w:drawing>
+          <wp:inline distT="0" distB="0" distL="0" distR="0" wp14:anchorId="44233A23" wp14:editId="0D3B8200">
+            <wp:extent cx="5943600" cy="483870"/>
+            <wp:effectExtent l="0" t="0" r="0" b="0"/>
+            <wp:docPr id="3" name="Picture 3"/>
+            <wp:cNvGraphicFramePr>
+              <a:graphicFrameLocks xmlns:a="http://schemas.openxmlformats.org/drawingml/2006/main" noChangeAspect="1"/>
+            </wp:cNvGraphicFramePr>
+            <a:graphic xmlns:a="http://schemas.openxmlformats.org/drawingml/2006/main">
+              <a:graphicData uri="http://schemas.openxmlformats.org/drawingml/2006/picture">
+                <pic:pic xmlns:pic="http://schemas.openxmlformats.org/drawingml/2006/picture">
+                  <pic:nvPicPr>
+                    <pic:cNvPr id="1" name=""/>
+                    <pic:cNvPicPr/>
+                  </pic:nvPicPr>
+                  <pic:blipFill>
+                    <a:blip r:embed="rId7"/>
+                    <a:stretch>
+                      <a:fillRect/>
+                    </a:stretch>
+                  </pic:blipFill>
+                  <pic:spPr>
+                    <a:xfrm>
+                      <a:off x="0" y="0"/>
+                      <a:ext cx="5943600" cy="483870"/>
+                    </a:xfrm>
+                    <a:prstGeom prst="rect">
+                      <a:avLst/>
+                    </a:prstGeom>
+                  </pic:spPr>
+                </pic:pic>
+              </a:graphicData>
+            </a:graphic>
+          </wp:inline>
+        </w:drawing>
+      </w:r>
+    </w:p>
+    <w:p>
+      <w:pPr>
+        <w:pStyle w:val="ListParagraph"/>
+        <w:numPr>
+          <w:ilvl w:val="0"/>
+          <w:numId w:val="1"/>
+        </w:numPr>
+      </w:pPr>
+      <w:r>
+        <w:t>Filters cannot be disconnected from streams</w:t>
+      </w:r>
+    </w:p>
+    <w:p>
+      <w:r>
+        <w:t>Buffered Streams</w:t>
+      </w:r>
+    </w:p>
+    <w:p>
+      <w:pPr>
+        <w:pStyle w:val="ListParagraph"/>
+        <w:numPr>
+          <w:ilvl w:val="0"/>
+          <w:numId w:val="1"/>
+        </w:numPr>
+      </w:pPr>
+      <w:r>
+        <w:t xml:space="preserve">The </w:t>
+      </w:r>
+      <w:proofErr w:type="spellStart"/>
+      <w:r>
+        <w:rPr>
+          <w:rFonts w:ascii="Arial" w:hAnsi="Arial" w:cs="Arial"/>
+          <w:sz w:val="16"/>
+          <w:szCs w:val="16"/>
+        </w:rPr>
+        <w:t>BufferedOutputStream</w:t>
+      </w:r>
+      <w:proofErr w:type="spellEnd"/>
+      <w:r>
+        <w:t xml:space="preserve"> class stores written data in a buffer (a byte array) until:</w:t>
+      </w:r>
+    </w:p>
+    <w:p>
+      <w:pPr>
+        <w:pStyle w:val="ListParagraph"/>
+        <w:numPr>
+          <w:ilvl w:val="1"/>
+          <w:numId w:val="1"/>
+        </w:numPr>
+      </w:pPr>
+      <w:r>
+        <w:t>buffer becomes full, or</w:t>
+      </w:r>
+    </w:p>
+    <w:p>
+      <w:pPr>
+        <w:pStyle w:val="ListParagraph"/>
+        <w:numPr>
+          <w:ilvl w:val="1"/>
+          <w:numId w:val="1"/>
+        </w:numPr>
+      </w:pPr>
+      <w:r>
+        <w:t>stream gets flushed</w:t>
+      </w:r>
+    </w:p>
+    <w:p>
+      <w:pPr>
+        <w:pStyle w:val="ListParagraph"/>
+        <w:numPr>
+          <w:ilvl w:val="0"/>
+          <w:numId w:val="1"/>
+        </w:numPr>
+      </w:pPr>
+      <w:r>
+        <w:lastRenderedPageBreak/>
+        <w:t>Data then gets written onto underlying output stream all at once</w:t>
+      </w:r>
+    </w:p>
+    <w:p>
+      <w:pPr>
+        <w:pStyle w:val="ListParagraph"/>
+        <w:numPr>
+          <w:ilvl w:val="0"/>
+          <w:numId w:val="1"/>
+        </w:numPr>
+      </w:pPr>
+      <w:r>
+        <w:t>Single write of many bytes is almost always faster than multiple small writes that add up equally to the same thing</w:t>
+      </w:r>
+    </w:p>
+    <w:p>
+      <w:pPr>
+        <w:pStyle w:val="ListParagraph"/>
+        <w:numPr>
+          <w:ilvl w:val="0"/>
+          <w:numId w:val="1"/>
+        </w:numPr>
+      </w:pPr>
+      <w:r>
+        <w:t>Buffering network output generally gains a lot of performance</w:t>
+      </w:r>
+    </w:p>
+    <w:p>
+      <w:pPr>
+        <w:pStyle w:val="ListParagraph"/>
+        <w:numPr>
+          <w:ilvl w:val="0"/>
+          <w:numId w:val="1"/>
+        </w:numPr>
+      </w:pPr>
+      <w:r>
+        <w:t xml:space="preserve">The </w:t>
+      </w:r>
+      <w:proofErr w:type="spellStart"/>
+      <w:r>
+        <w:rPr>
+          <w:rFonts w:ascii="Arial" w:hAnsi="Arial" w:cs="Arial"/>
+          <w:sz w:val="16"/>
+          <w:szCs w:val="16"/>
+        </w:rPr>
+        <w:t>BufferedInputStream</w:t>
+      </w:r>
+      <w:proofErr w:type="spellEnd"/>
+      <w:r>
+        <w:t xml:space="preserve"> class serves as a buffer (also protected byte array); when stream’s </w:t>
+      </w:r>
+      <w:proofErr w:type="gramStart"/>
+      <w:r>
+        <w:rPr>
+          <w:rFonts w:ascii="Arial" w:hAnsi="Arial" w:cs="Arial"/>
+          <w:sz w:val="16"/>
+          <w:szCs w:val="16"/>
+        </w:rPr>
+        <w:t>read(</w:t>
+      </w:r>
+      <w:proofErr w:type="gramEnd"/>
+      <w:r>
+        <w:rPr>
+          <w:rFonts w:ascii="Arial" w:hAnsi="Arial" w:cs="Arial"/>
+          <w:sz w:val="16"/>
+          <w:szCs w:val="16"/>
+        </w:rPr>
+        <w:t>)</w:t>
+      </w:r>
+      <w:r>
+        <w:t xml:space="preserve"> method is called, it first tries to get requested data from buffer, but only when buffer runs out of data does the stream read from underlying source</w:t>
+      </w:r>
+    </w:p>
+    <w:p>
+      <w:pPr>
+        <w:pStyle w:val="ListParagraph"/>
+        <w:numPr>
+          <w:ilvl w:val="0"/>
+          <w:numId w:val="1"/>
+        </w:numPr>
+      </w:pPr>
+      <w:r>
+        <w:t>Reads as much data as it can from source into buffer, whether it needs all data or not</w:t>
+      </w:r>
+    </w:p>
+    <w:p>
+      <w:pPr>
+        <w:pStyle w:val="ListParagraph"/>
+        <w:numPr>
+          <w:ilvl w:val="0"/>
+          <w:numId w:val="1"/>
+        </w:numPr>
+      </w:pPr>
+      <w:r>
+        <w:t>Data not immediately used will be available later for future invocations of</w:t>
+      </w:r>
+      <w:r>
+        <w:rPr>
+          <w:rFonts w:ascii="Arial" w:hAnsi="Arial" w:cs="Arial"/>
+          <w:sz w:val="16"/>
+          <w:szCs w:val="16"/>
+        </w:rPr>
+        <w:t xml:space="preserve"> </w:t>
+      </w:r>
+      <w:proofErr w:type="gramStart"/>
+      <w:r>
+        <w:rPr>
+          <w:rFonts w:ascii="Arial" w:hAnsi="Arial" w:cs="Arial"/>
+          <w:sz w:val="16"/>
+          <w:szCs w:val="16"/>
+        </w:rPr>
+        <w:t>read(</w:t>
+      </w:r>
+      <w:proofErr w:type="gramEnd"/>
+      <w:r>
+        <w:rPr>
+          <w:rFonts w:ascii="Arial" w:hAnsi="Arial" w:cs="Arial"/>
+          <w:sz w:val="16"/>
+          <w:szCs w:val="16"/>
+        </w:rPr>
+        <w:t>)</w:t>
+      </w:r>
+    </w:p>
+    <w:p>
+      <w:pPr>
+        <w:pStyle w:val="ListParagraph"/>
+        <w:numPr>
+          <w:ilvl w:val="0"/>
+          <w:numId w:val="1"/>
+        </w:numPr>
+      </w:pPr>
+      <w:r>
+        <w:t>Buffering can greatly improve performance, but is not noticed when network connections are bottlenecked often</w:t>
+      </w:r>
+    </w:p>
+    <w:p>
+      <w:pPr>
+        <w:pStyle w:val="ListParagraph"/>
+        <w:numPr>
+          <w:ilvl w:val="0"/>
+          <w:numId w:val="1"/>
+        </w:numPr>
+      </w:pPr>
+      <w:r>
+        <w:t xml:space="preserve">Both </w:t>
+      </w:r>
+      <w:proofErr w:type="spellStart"/>
+      <w:r>
+        <w:rPr>
+          <w:rFonts w:ascii="Arial" w:hAnsi="Arial" w:cs="Arial"/>
+          <w:sz w:val="16"/>
+          <w:szCs w:val="16"/>
+        </w:rPr>
+        <w:t>BufferedInputStream</w:t>
+      </w:r>
+      <w:proofErr w:type="spellEnd"/>
+      <w:r>
+        <w:t xml:space="preserve"> and </w:t>
+      </w:r>
+      <w:proofErr w:type="spellStart"/>
+      <w:r>
+        <w:rPr>
+          <w:rFonts w:ascii="Arial" w:hAnsi="Arial" w:cs="Arial"/>
+          <w:sz w:val="16"/>
+          <w:szCs w:val="16"/>
+        </w:rPr>
+        <w:t>BufferedOutputStream</w:t>
+      </w:r>
+      <w:proofErr w:type="spellEnd"/>
+      <w:r>
+        <w:t xml:space="preserve"> have two constructors</w:t>
+      </w:r>
+      <w:r>
+        <w:br/>
+      </w:r>
+      <w:r>
+        <w:rPr>
+          <w:noProof/>
+        </w:rPr>
+        <w:drawing>
+          <wp:inline distT="0" distB="0" distL="0" distR="0" wp14:anchorId="4DC3B8D0" wp14:editId="6A9D71B8">
+            <wp:extent cx="5109372" cy="841736"/>
+            <wp:effectExtent l="0" t="0" r="0" b="0"/>
+            <wp:docPr id="4" name="Picture 4"/>
+            <wp:cNvGraphicFramePr>
+              <a:graphicFrameLocks xmlns:a="http://schemas.openxmlformats.org/drawingml/2006/main" noChangeAspect="1"/>
+            </wp:cNvGraphicFramePr>
+            <a:graphic xmlns:a="http://schemas.openxmlformats.org/drawingml/2006/main">
+              <a:graphicData uri="http://schemas.openxmlformats.org/drawingml/2006/picture">
+                <pic:pic xmlns:pic="http://schemas.openxmlformats.org/drawingml/2006/picture">
+                  <pic:nvPicPr>
+                    <pic:cNvPr id="1" name=""/>
+                    <pic:cNvPicPr/>
+                  </pic:nvPicPr>
+                  <pic:blipFill>
+                    <a:blip r:embed="rId8"/>
+                    <a:stretch>
+                      <a:fillRect/>
+                    </a:stretch>
+                  </pic:blipFill>
+                  <pic:spPr>
+                    <a:xfrm>
+                      <a:off x="0" y="0"/>
+                      <a:ext cx="5128159" cy="844831"/>
+                    </a:xfrm>
+                    <a:prstGeom prst="rect">
+                      <a:avLst/>
+                    </a:prstGeom>
+                  </pic:spPr>
+                </pic:pic>
+              </a:graphicData>
+            </a:graphic>
+          </wp:inline>
+        </w:drawing>
+      </w:r>
+    </w:p>
+    <w:p>
+      <w:pPr>
+        <w:pStyle w:val="ListParagraph"/>
+        <w:numPr>
+          <w:ilvl w:val="0"/>
+          <w:numId w:val="1"/>
+        </w:numPr>
+      </w:pPr>
+      <w:r>
+        <w:t>First argument is the underlying stream where unbuffered data will be read or written</w:t>
+      </w:r>
+    </w:p>
+    <w:p>
+      <w:pPr>
+        <w:pStyle w:val="ListParagraph"/>
+        <w:numPr>
+          <w:ilvl w:val="0"/>
+          <w:numId w:val="1"/>
+        </w:numPr>
+      </w:pPr>
+      <w:r>
+        <w:t>Second argument specifies the number of bytes in the buffer</w:t>
+      </w:r>
+    </w:p>
+    <w:p>
+      <w:pPr>
+        <w:pStyle w:val="ListParagraph"/>
+        <w:numPr>
+          <w:ilvl w:val="0"/>
+          <w:numId w:val="1"/>
+        </w:numPr>
+      </w:pPr>
+      <w:r>
+        <w:t>Buffers not specified is set to 2,048 bytes for input streams and 512 bytes for output stream</w:t>
+      </w:r>
+    </w:p>
+    <w:p>
+      <w:pPr>
+        <w:pStyle w:val="ListParagraph"/>
+        <w:numPr>
+          <w:ilvl w:val="0"/>
+          <w:numId w:val="1"/>
+        </w:numPr>
+      </w:pPr>
+      <w:r>
+        <w:t>Ideal buffer sizes are dependent upon the application for the process to be performed</w:t>
+      </w:r>
+    </w:p>
+    <w:p>
+      <w:pPr>
+        <w:pStyle w:val="ListParagraph"/>
+        <w:numPr>
+          <w:ilvl w:val="1"/>
+          <w:numId w:val="1"/>
+        </w:numPr>
+      </w:pPr>
+      <w:r>
+        <w:t>Network connections require a larger than typical packet size, depending on the network bandwidth speed</w:t>
+      </w:r>
+    </w:p>
+    <w:p>
+      <w:pPr>
+        <w:pStyle w:val="ListParagraph"/>
+        <w:numPr>
+          <w:ilvl w:val="0"/>
+          <w:numId w:val="1"/>
+        </w:numPr>
+      </w:pPr>
+      <w:proofErr w:type="spellStart"/>
+      <w:r>
+        <w:rPr>
+          <w:rFonts w:ascii="Arial" w:hAnsi="Arial" w:cs="Arial"/>
+          <w:sz w:val="16"/>
+          <w:szCs w:val="16"/>
+        </w:rPr>
+        <w:t>BufferedInputStream</w:t>
+      </w:r>
+      <w:proofErr w:type="spellEnd"/>
+      <w:r>
+        <w:t xml:space="preserve"> </w:t>
+      </w:r>
+      <w:r>
+        <w:t xml:space="preserve">does not declare new methods of its own, </w:t>
+      </w:r>
+      <w:r>
+        <w:t xml:space="preserve">only overrides from </w:t>
+      </w:r>
+      <w:proofErr w:type="spellStart"/>
+      <w:r>
+        <w:rPr>
+          <w:rFonts w:ascii="Arial" w:hAnsi="Arial" w:cs="Arial"/>
+          <w:sz w:val="16"/>
+          <w:szCs w:val="16"/>
+        </w:rPr>
+        <w:t>InputStream</w:t>
+      </w:r>
+      <w:proofErr w:type="spellEnd"/>
+      <w:r>
+        <w:t>, and supports marking and resetting</w:t>
+      </w:r>
+    </w:p>
+    <w:p>
+      <w:pPr>
+        <w:pStyle w:val="ListParagraph"/>
+        <w:numPr>
+          <w:ilvl w:val="0"/>
+          <w:numId w:val="1"/>
+        </w:numPr>
+      </w:pPr>
+      <w:proofErr w:type="spellStart"/>
+      <w:r>
+        <w:rPr>
+          <w:rFonts w:ascii="Arial" w:hAnsi="Arial" w:cs="Arial"/>
+          <w:sz w:val="16"/>
+          <w:szCs w:val="16"/>
+        </w:rPr>
+        <w:t>BufferedOutputStream</w:t>
+      </w:r>
+      <w:proofErr w:type="spellEnd"/>
+      <w:r>
+        <w:t xml:space="preserve"> does not declare new methods of its own</w:t>
+      </w:r>
+      <w:r>
+        <w:t>, and its methods are invoked the same as any output stream</w:t>
+      </w:r>
+    </w:p>
+    <w:p>
+      <w:r>
+        <w:t>Print Streams</w:t>
+      </w:r>
+    </w:p>
+    <w:p>
+      <w:pPr>
+        <w:pStyle w:val="ListParagraph"/>
+        <w:numPr>
+          <w:ilvl w:val="0"/>
+          <w:numId w:val="1"/>
+        </w:numPr>
+      </w:pPr>
+      <w:proofErr w:type="spellStart"/>
+      <w:r>
+        <w:t>PrintStream</w:t>
+      </w:r>
+      <w:proofErr w:type="spellEnd"/>
+      <w:r>
+        <w:t xml:space="preserve"> is the first filter output stream most programmers encounter, as </w:t>
+      </w:r>
+      <w:proofErr w:type="spellStart"/>
+      <w:r>
+        <w:t>System.out</w:t>
+      </w:r>
+      <w:proofErr w:type="spellEnd"/>
+      <w:r>
+        <w:t xml:space="preserve"> is a </w:t>
+      </w:r>
+      <w:proofErr w:type="spellStart"/>
+      <w:r>
+        <w:t>PrintStream</w:t>
+      </w:r>
+      <w:proofErr w:type="spellEnd"/>
+    </w:p>
+    <w:p>
+      <w:pPr>
+        <w:pStyle w:val="ListParagraph"/>
+        <w:numPr>
+          <w:ilvl w:val="0"/>
+          <w:numId w:val="1"/>
+        </w:numPr>
+      </w:pPr>
+      <w:r>
+        <w:t xml:space="preserve">Print streams should be explicitly flushed, though get flushed every time a byte array or linefeed is written or a </w:t>
+      </w:r>
+      <w:proofErr w:type="spellStart"/>
+      <w:proofErr w:type="gramStart"/>
+      <w:r>
+        <w:t>println</w:t>
+      </w:r>
+      <w:proofErr w:type="spellEnd"/>
+      <w:r>
+        <w:t>(</w:t>
+      </w:r>
+      <w:proofErr w:type="gramEnd"/>
+      <w:r>
+        <w:t xml:space="preserve">) method is invoked </w:t>
+      </w:r>
+      <w:r>
+        <w:rPr>
+          <w:b/>
+        </w:rPr>
+        <w:t>if</w:t>
+      </w:r>
+      <w:r>
+        <w:t xml:space="preserve"> the </w:t>
+      </w:r>
+      <w:proofErr w:type="spellStart"/>
+      <w:r>
+        <w:t>autoFlush</w:t>
+      </w:r>
+      <w:proofErr w:type="spellEnd"/>
+      <w:r>
+        <w:t xml:space="preserve"> argument is true</w:t>
+      </w:r>
+    </w:p>
+    <w:p>
+      <w:pPr>
+        <w:pStyle w:val="ListParagraph"/>
+        <w:numPr>
+          <w:ilvl w:val="0"/>
+          <w:numId w:val="1"/>
+        </w:numPr>
+      </w:pPr>
+      <w:r>
+        <w:t xml:space="preserve">Much like the </w:t>
+      </w:r>
+      <w:proofErr w:type="gramStart"/>
+      <w:r>
+        <w:t>write(</w:t>
+      </w:r>
+      <w:proofErr w:type="gramEnd"/>
+      <w:r>
+        <w:t xml:space="preserve">), flush(), and close() methods, </w:t>
+      </w:r>
+      <w:proofErr w:type="spellStart"/>
+      <w:r>
+        <w:t>PrintStream</w:t>
+      </w:r>
+      <w:proofErr w:type="spellEnd"/>
+      <w:r>
+        <w:t xml:space="preserve"> has 9 overloaded print() methods and 10 overloaded </w:t>
+      </w:r>
+      <w:proofErr w:type="spellStart"/>
+      <w:r>
+        <w:t>println</w:t>
+      </w:r>
+      <w:proofErr w:type="spellEnd"/>
+      <w:r>
+        <w:t>() methods</w:t>
+      </w:r>
+    </w:p>
+    <w:p>
+      <w:pPr>
+        <w:pStyle w:val="ListParagraph"/>
+        <w:numPr>
+          <w:ilvl w:val="0"/>
+          <w:numId w:val="1"/>
+        </w:numPr>
+      </w:pPr>
+      <w:r>
+        <w:t xml:space="preserve">Each </w:t>
+      </w:r>
+      <w:proofErr w:type="gramStart"/>
+      <w:r>
+        <w:t>print(</w:t>
+      </w:r>
+      <w:proofErr w:type="gramEnd"/>
+      <w:r>
+        <w:t>) method converts its argument to a string in a predictable fashion and writes string onto underlying output stream using default encoding</w:t>
+      </w:r>
+    </w:p>
+    <w:p>
+      <w:pPr>
+        <w:pStyle w:val="ListParagraph"/>
+        <w:numPr>
+          <w:ilvl w:val="0"/>
+          <w:numId w:val="1"/>
+        </w:numPr>
+      </w:pPr>
+      <w:r>
+        <w:t xml:space="preserve">There are three problems with using </w:t>
+      </w:r>
+      <w:proofErr w:type="spellStart"/>
+      <w:r>
+        <w:t>PrintStream</w:t>
+      </w:r>
+      <w:proofErr w:type="spellEnd"/>
+    </w:p>
+    <w:p>
+      <w:pPr>
+        <w:pStyle w:val="ListParagraph"/>
+        <w:numPr>
+          <w:ilvl w:val="1"/>
+          <w:numId w:val="1"/>
+        </w:numPr>
+      </w:pPr>
+      <w:r>
+        <w:t xml:space="preserve">Output from </w:t>
+      </w:r>
+      <w:proofErr w:type="spellStart"/>
+      <w:proofErr w:type="gramStart"/>
+      <w:r>
+        <w:t>println</w:t>
+      </w:r>
+      <w:proofErr w:type="spellEnd"/>
+      <w:r>
+        <w:t>(</w:t>
+      </w:r>
+      <w:proofErr w:type="gramEnd"/>
+      <w:r>
+        <w:t>) is platform dependent, which can be a problem when creating programs across different OS’s, such as Windows, Unix, and macOS</w:t>
+      </w:r>
+    </w:p>
+    <w:p>
+      <w:pPr>
+        <w:pStyle w:val="ListParagraph"/>
+        <w:numPr>
+          <w:ilvl w:val="1"/>
+          <w:numId w:val="1"/>
+        </w:numPr>
+      </w:pPr>
+      <w:proofErr w:type="spellStart"/>
+      <w:r>
+        <w:t>PrintStream</w:t>
+      </w:r>
+      <w:proofErr w:type="spellEnd"/>
+      <w:r>
+        <w:t xml:space="preserve"> assumes the default encoding of the platform that it’s running on</w:t>
+      </w:r>
+    </w:p>
+    <w:p>
+      <w:pPr>
+        <w:pStyle w:val="ListParagraph"/>
+        <w:numPr>
+          <w:ilvl w:val="2"/>
+          <w:numId w:val="1"/>
+        </w:numPr>
+      </w:pPr>
+      <w:r>
+        <w:t>ex: A web browser expects files to be encoded in UTF-8 or UTF-16, where the system uploading files may have the files encoded in CP1252, or some other encoding not supported by the browser</w:t>
+      </w:r>
+    </w:p>
+    <w:p>
+      <w:pPr>
+        <w:pStyle w:val="ListParagraph"/>
+        <w:numPr>
+          <w:ilvl w:val="1"/>
+          <w:numId w:val="1"/>
+        </w:numPr>
+      </w:pPr>
+      <w:proofErr w:type="spellStart"/>
+      <w:r>
+        <w:lastRenderedPageBreak/>
+        <w:t>PrintStream</w:t>
+      </w:r>
+      <w:proofErr w:type="spellEnd"/>
+      <w:r>
+        <w:t xml:space="preserve"> eats all exceptions, meaning exception handling is a major pain to deal with</w:t>
+      </w:r>
+    </w:p>
+    <w:p>
+      <w:r>
+        <w:t>Data Streams</w:t>
       </w:r>
     </w:p>
     <w:p>

</xml_diff>